<commit_message>
adding one more item to info hunt
</commit_message>
<xml_diff>
--- a/readings/errors.docx
+++ b/readings/errors.docx
@@ -55,8 +55,6 @@
           <w:szCs w:val="22"/>
         </w:rPr>
       </w:pPr>
-      <w:bookmarkStart w:id="0" w:name="_GoBack"/>
-      <w:bookmarkEnd w:id="0"/>
     </w:p>
     <w:p>
       <w:pPr>
@@ -111,6 +109,186 @@
           <w:szCs w:val="22"/>
         </w:rPr>
       </w:pPr>
+    </w:p>
+    <w:p>
+      <w:pPr>
+        <w:pStyle w:val="ListParagraph"/>
+        <w:numPr>
+          <w:ilvl w:val="0"/>
+          <w:numId w:val="11"/>
+        </w:numPr>
+        <w:rPr>
+          <w:rFonts w:ascii="Gill Sans" w:hAnsi="Gill Sans" w:cs="Gill Sans"/>
+          <w:b/>
+          <w:sz w:val="22"/>
+          <w:szCs w:val="22"/>
+        </w:rPr>
+      </w:pPr>
+      <w:r>
+        <w:rPr>
+          <w:rFonts w:ascii="Gill Sans" w:hAnsi="Gill Sans" w:cs="Gill Sans"/>
+          <w:b/>
+          <w:sz w:val="22"/>
+          <w:szCs w:val="22"/>
+        </w:rPr>
+        <w:t>“</w:t>
+      </w:r>
+      <w:proofErr w:type="gramStart"/>
+      <w:r>
+        <w:rPr>
+          <w:rFonts w:ascii="Gill Sans" w:hAnsi="Gill Sans" w:cs="Gill Sans"/>
+          <w:b/>
+          <w:sz w:val="22"/>
+          <w:szCs w:val="22"/>
+        </w:rPr>
+        <w:t>error</w:t>
+      </w:r>
+      <w:proofErr w:type="gramEnd"/>
+      <w:r>
+        <w:rPr>
+          <w:rFonts w:ascii="Gill Sans" w:hAnsi="Gill Sans" w:cs="Gill Sans"/>
+          <w:b/>
+          <w:sz w:val="22"/>
+          <w:szCs w:val="22"/>
+        </w:rPr>
+        <w:t>: failed to push some refs to</w:t>
+      </w:r>
+      <w:r>
+        <w:rPr>
+          <w:rFonts w:ascii="Gill Sans" w:hAnsi="Gill Sans" w:cs="Gill Sans"/>
+          <w:b/>
+          <w:sz w:val="22"/>
+          <w:szCs w:val="22"/>
+        </w:rPr>
+        <w:t>”</w:t>
+      </w:r>
+    </w:p>
+    <w:p>
+      <w:pPr>
+        <w:pStyle w:val="ListParagraph"/>
+        <w:numPr>
+          <w:ilvl w:val="0"/>
+          <w:numId w:val="6"/>
+        </w:numPr>
+        <w:rPr>
+          <w:rFonts w:ascii="Gill Sans" w:hAnsi="Gill Sans" w:cs="Gill Sans"/>
+          <w:b/>
+          <w:sz w:val="22"/>
+          <w:szCs w:val="22"/>
+        </w:rPr>
+      </w:pPr>
+      <w:r>
+        <w:rPr>
+          <w:rFonts w:ascii="Gill Sans" w:hAnsi="Gill Sans" w:cs="Gill Sans"/>
+          <w:sz w:val="22"/>
+          <w:szCs w:val="22"/>
+        </w:rPr>
+        <w:t xml:space="preserve">What technology is this query related to? </w:t>
+      </w:r>
+    </w:p>
+    <w:p>
+      <w:pPr>
+        <w:pStyle w:val="ListParagraph"/>
+        <w:numPr>
+          <w:ilvl w:val="0"/>
+          <w:numId w:val="6"/>
+        </w:numPr>
+        <w:rPr>
+          <w:rFonts w:ascii="Gill Sans" w:hAnsi="Gill Sans" w:cs="Gill Sans"/>
+          <w:b/>
+          <w:sz w:val="22"/>
+          <w:szCs w:val="22"/>
+        </w:rPr>
+      </w:pPr>
+      <w:r>
+        <w:rPr>
+          <w:rFonts w:ascii="Gill Sans" w:hAnsi="Gill Sans" w:cs="Gill Sans"/>
+          <w:sz w:val="22"/>
+          <w:szCs w:val="22"/>
+        </w:rPr>
+        <w:t>What does the error message actually indicate?</w:t>
+      </w:r>
+    </w:p>
+    <w:p>
+      <w:pPr>
+        <w:pStyle w:val="ListParagraph"/>
+        <w:numPr>
+          <w:ilvl w:val="0"/>
+          <w:numId w:val="6"/>
+        </w:numPr>
+        <w:rPr>
+          <w:rFonts w:ascii="Gill Sans" w:hAnsi="Gill Sans" w:cs="Gill Sans"/>
+          <w:b/>
+          <w:sz w:val="22"/>
+          <w:szCs w:val="22"/>
+        </w:rPr>
+      </w:pPr>
+      <w:r>
+        <w:rPr>
+          <w:rFonts w:ascii="Gill Sans" w:hAnsi="Gill Sans" w:cs="Gill Sans"/>
+          <w:sz w:val="22"/>
+          <w:szCs w:val="22"/>
+        </w:rPr>
+        <w:t>What is the solution to this query?</w:t>
+      </w:r>
+    </w:p>
+    <w:p>
+      <w:pPr>
+        <w:pStyle w:val="ListParagraph"/>
+        <w:numPr>
+          <w:ilvl w:val="0"/>
+          <w:numId w:val="6"/>
+        </w:numPr>
+        <w:rPr>
+          <w:rFonts w:ascii="Gill Sans" w:hAnsi="Gill Sans" w:cs="Gill Sans"/>
+          <w:b/>
+          <w:sz w:val="22"/>
+          <w:szCs w:val="22"/>
+        </w:rPr>
+      </w:pPr>
+      <w:r>
+        <w:rPr>
+          <w:rFonts w:ascii="Gill Sans" w:hAnsi="Gill Sans" w:cs="Gill Sans"/>
+          <w:sz w:val="22"/>
+          <w:szCs w:val="22"/>
+        </w:rPr>
+        <w:t xml:space="preserve">Where did you find the solution? </w:t>
+      </w:r>
+    </w:p>
+    <w:p>
+      <w:pPr>
+        <w:pStyle w:val="ListParagraph"/>
+        <w:numPr>
+          <w:ilvl w:val="0"/>
+          <w:numId w:val="6"/>
+        </w:numPr>
+        <w:rPr>
+          <w:rFonts w:ascii="Gill Sans" w:hAnsi="Gill Sans" w:cs="Gill Sans"/>
+          <w:b/>
+          <w:sz w:val="22"/>
+          <w:szCs w:val="22"/>
+        </w:rPr>
+      </w:pPr>
+      <w:r>
+        <w:rPr>
+          <w:rFonts w:ascii="Gill Sans" w:hAnsi="Gill Sans" w:cs="Gill Sans"/>
+          <w:sz w:val="22"/>
+          <w:szCs w:val="22"/>
+        </w:rPr>
+        <w:t>How can you know the solution is correct?</w:t>
+      </w:r>
+    </w:p>
+    <w:p>
+      <w:pPr>
+        <w:rPr>
+          <w:rFonts w:ascii="Gill Sans" w:hAnsi="Gill Sans" w:cs="Gill Sans"/>
+          <w:b/>
+          <w:sz w:val="22"/>
+          <w:szCs w:val="22"/>
+        </w:rPr>
+      </w:pPr>
+      <w:bookmarkStart w:id="0" w:name="_GoBack"/>
+      <w:bookmarkEnd w:id="0"/>
     </w:p>
     <w:p>
       <w:pPr>

</xml_diff>